<commit_message>
changes for revised version
</commit_message>
<xml_diff>
--- a/data/supplementary_data/SupplementaryTable1.docx
+++ b/data/supplementary_data/SupplementaryTable1.docx
@@ -27,7 +27,7 @@
           <w:szCs w:val="20"/>
           <w14:ligatures w14:val="none"/>
         </w:rPr>
-        <w:t xml:space="preserve">Supplementary Table 1 | </w:t>
+        <w:t>Supplementa</w:t>
       </w:r>
       <w:r>
         <w:rPr>
@@ -40,13 +40,59 @@
           <w:szCs w:val="20"/>
           <w14:ligatures w14:val="none"/>
         </w:rPr>
-        <w:t>Insulator fragments used in fragment combination library</w:t>
+        <w:t>ry</w:t>
       </w:r>
       <w:r>
         <w:rPr>
           <w:rFonts w:ascii="Arial" w:eastAsia="Times New Roman" w:hAnsi="Arial" w:cs="Arial"/>
           <w:b/>
           <w:bCs/>
+          <w:color w:val="000000"/>
+          <w:kern w:val="0"/>
+          <w:sz w:val="20"/>
+          <w:szCs w:val="20"/>
+          <w14:ligatures w14:val="none"/>
+        </w:rPr>
+        <w:t xml:space="preserve"> Table 1</w:t>
+      </w:r>
+      <w:r>
+        <w:rPr>
+          <w:rFonts w:ascii="Arial" w:eastAsia="Times New Roman" w:hAnsi="Arial" w:cs="Arial"/>
+          <w:b/>
+          <w:bCs/>
+          <w:color w:val="000000"/>
+          <w:kern w:val="0"/>
+          <w:sz w:val="20"/>
+          <w:szCs w:val="20"/>
+          <w14:ligatures w14:val="none"/>
+        </w:rPr>
+        <w:t>.</w:t>
+      </w:r>
+      <w:r>
+        <w:rPr>
+          <w:rFonts w:ascii="Arial" w:eastAsia="Times New Roman" w:hAnsi="Arial" w:cs="Arial"/>
+          <w:color w:val="000000"/>
+          <w:kern w:val="0"/>
+          <w:sz w:val="20"/>
+          <w:szCs w:val="20"/>
+          <w14:ligatures w14:val="none"/>
+        </w:rPr>
+        <w:t xml:space="preserve"> </w:t>
+      </w:r>
+      <w:r>
+        <w:rPr>
+          <w:rFonts w:ascii="Arial" w:eastAsia="Times New Roman" w:hAnsi="Arial" w:cs="Arial"/>
+          <w:color w:val="000000"/>
+          <w:kern w:val="0"/>
+          <w:sz w:val="20"/>
+          <w:szCs w:val="20"/>
+          <w14:ligatures w14:val="none"/>
+        </w:rPr>
+        <w:t>Insulator fragments used in fragment combination library</w:t>
+      </w:r>
+      <w:r>
+        <w:rPr>
+          <w:rFonts w:ascii="Arial" w:eastAsia="Times New Roman" w:hAnsi="Arial" w:cs="Arial"/>
           <w:color w:val="000000"/>
           <w:kern w:val="0"/>
           <w:sz w:val="20"/>
@@ -365,19 +411,8 @@
                 <w:sz w:val="20"/>
                 <w:szCs w:val="20"/>
               </w:rPr>
-              <w:t>β-</w:t>
-            </w:r>
-            <w:proofErr w:type="spellStart"/>
-            <w:r>
-              <w:rPr>
-                <w:rFonts w:ascii="Arial" w:hAnsi="Arial" w:cs="Arial"/>
-                <w:color w:val="000000"/>
-                <w:sz w:val="20"/>
-                <w:szCs w:val="20"/>
-              </w:rPr>
-              <w:t>phaseolin</w:t>
-            </w:r>
-            <w:proofErr w:type="spellEnd"/>
+              <w:t>β-phaseolin</w:t>
+            </w:r>
           </w:p>
         </w:tc>
         <w:tc>
@@ -465,25 +500,14 @@
                 <w14:ligatures w14:val="none"/>
               </w:rPr>
             </w:pPr>
-            <w:proofErr w:type="spellStart"/>
-            <w:r>
-              <w:rPr>
-                <w:rFonts w:ascii="Arial" w:hAnsi="Arial" w:cs="Arial"/>
-                <w:color w:val="000000"/>
-                <w:sz w:val="20"/>
-                <w:szCs w:val="20"/>
-              </w:rPr>
-              <w:t>fwd</w:t>
-            </w:r>
-            <w:proofErr w:type="spellEnd"/>
-            <w:r>
-              <w:rPr>
-                <w:rFonts w:ascii="Arial" w:hAnsi="Arial" w:cs="Arial"/>
-                <w:color w:val="000000"/>
-                <w:sz w:val="20"/>
-                <w:szCs w:val="20"/>
-              </w:rPr>
-              <w:t xml:space="preserve"> and rev</w:t>
+            <w:r>
+              <w:rPr>
+                <w:rFonts w:ascii="Arial" w:hAnsi="Arial" w:cs="Arial"/>
+                <w:color w:val="000000"/>
+                <w:sz w:val="20"/>
+                <w:szCs w:val="20"/>
+              </w:rPr>
+              <w:t>fwd and rev</w:t>
             </w:r>
           </w:p>
         </w:tc>
@@ -549,19 +573,8 @@
                 <w:sz w:val="20"/>
                 <w:szCs w:val="20"/>
               </w:rPr>
-              <w:t>β-</w:t>
-            </w:r>
-            <w:proofErr w:type="spellStart"/>
-            <w:r>
-              <w:rPr>
-                <w:rFonts w:ascii="Arial" w:hAnsi="Arial" w:cs="Arial"/>
-                <w:color w:val="000000"/>
-                <w:sz w:val="20"/>
-                <w:szCs w:val="20"/>
-              </w:rPr>
-              <w:t>phaseolin</w:t>
-            </w:r>
-            <w:proofErr w:type="spellEnd"/>
+              <w:t>β-phaseolin</w:t>
+            </w:r>
           </w:p>
         </w:tc>
         <w:tc>
@@ -640,25 +653,14 @@
                 <w14:ligatures w14:val="none"/>
               </w:rPr>
             </w:pPr>
-            <w:proofErr w:type="spellStart"/>
-            <w:r>
-              <w:rPr>
-                <w:rFonts w:ascii="Arial" w:hAnsi="Arial" w:cs="Arial"/>
-                <w:color w:val="000000"/>
-                <w:sz w:val="20"/>
-                <w:szCs w:val="20"/>
-              </w:rPr>
-              <w:t>fwd</w:t>
-            </w:r>
-            <w:proofErr w:type="spellEnd"/>
-            <w:r>
-              <w:rPr>
-                <w:rFonts w:ascii="Arial" w:hAnsi="Arial" w:cs="Arial"/>
-                <w:color w:val="000000"/>
-                <w:sz w:val="20"/>
-                <w:szCs w:val="20"/>
-              </w:rPr>
-              <w:t xml:space="preserve"> and rev</w:t>
+            <w:r>
+              <w:rPr>
+                <w:rFonts w:ascii="Arial" w:hAnsi="Arial" w:cs="Arial"/>
+                <w:color w:val="000000"/>
+                <w:sz w:val="20"/>
+                <w:szCs w:val="20"/>
+              </w:rPr>
+              <w:t>fwd and rev</w:t>
             </w:r>
           </w:p>
         </w:tc>
@@ -718,19 +720,8 @@
                 <w:sz w:val="20"/>
                 <w:szCs w:val="20"/>
               </w:rPr>
-              <w:t>β-</w:t>
-            </w:r>
-            <w:proofErr w:type="spellStart"/>
-            <w:r>
-              <w:rPr>
-                <w:rFonts w:ascii="Arial" w:hAnsi="Arial" w:cs="Arial"/>
-                <w:color w:val="000000"/>
-                <w:sz w:val="20"/>
-                <w:szCs w:val="20"/>
-              </w:rPr>
-              <w:t>phaseolin</w:t>
-            </w:r>
-            <w:proofErr w:type="spellEnd"/>
+              <w:t>β-phaseolin</w:t>
+            </w:r>
           </w:p>
         </w:tc>
         <w:tc>
@@ -809,25 +800,14 @@
                 <w14:ligatures w14:val="none"/>
               </w:rPr>
             </w:pPr>
-            <w:proofErr w:type="spellStart"/>
-            <w:r>
-              <w:rPr>
-                <w:rFonts w:ascii="Arial" w:hAnsi="Arial" w:cs="Arial"/>
-                <w:color w:val="000000"/>
-                <w:sz w:val="20"/>
-                <w:szCs w:val="20"/>
-              </w:rPr>
-              <w:t>fwd</w:t>
-            </w:r>
-            <w:proofErr w:type="spellEnd"/>
-            <w:r>
-              <w:rPr>
-                <w:rFonts w:ascii="Arial" w:hAnsi="Arial" w:cs="Arial"/>
-                <w:color w:val="000000"/>
-                <w:sz w:val="20"/>
-                <w:szCs w:val="20"/>
-              </w:rPr>
-              <w:t xml:space="preserve"> and rev</w:t>
+            <w:r>
+              <w:rPr>
+                <w:rFonts w:ascii="Arial" w:hAnsi="Arial" w:cs="Arial"/>
+                <w:color w:val="000000"/>
+                <w:sz w:val="20"/>
+                <w:szCs w:val="20"/>
+              </w:rPr>
+              <w:t>fwd and rev</w:t>
             </w:r>
           </w:p>
         </w:tc>
@@ -890,19 +870,8 @@
                 <w:sz w:val="20"/>
                 <w:szCs w:val="20"/>
               </w:rPr>
-              <w:t>β-</w:t>
-            </w:r>
-            <w:proofErr w:type="spellStart"/>
-            <w:r>
-              <w:rPr>
-                <w:rFonts w:ascii="Arial" w:hAnsi="Arial" w:cs="Arial"/>
-                <w:color w:val="000000"/>
-                <w:sz w:val="20"/>
-                <w:szCs w:val="20"/>
-              </w:rPr>
-              <w:t>phaseolin</w:t>
-            </w:r>
-            <w:proofErr w:type="spellEnd"/>
+              <w:t>β-phaseolin</w:t>
+            </w:r>
           </w:p>
         </w:tc>
         <w:tc>
@@ -981,25 +950,14 @@
                 <w14:ligatures w14:val="none"/>
               </w:rPr>
             </w:pPr>
-            <w:proofErr w:type="spellStart"/>
-            <w:r>
-              <w:rPr>
-                <w:rFonts w:ascii="Arial" w:hAnsi="Arial" w:cs="Arial"/>
-                <w:color w:val="000000"/>
-                <w:sz w:val="20"/>
-                <w:szCs w:val="20"/>
-              </w:rPr>
-              <w:t>fwd</w:t>
-            </w:r>
-            <w:proofErr w:type="spellEnd"/>
-            <w:r>
-              <w:rPr>
-                <w:rFonts w:ascii="Arial" w:hAnsi="Arial" w:cs="Arial"/>
-                <w:color w:val="000000"/>
-                <w:sz w:val="20"/>
-                <w:szCs w:val="20"/>
-              </w:rPr>
-              <w:t xml:space="preserve"> and rev</w:t>
+            <w:r>
+              <w:rPr>
+                <w:rFonts w:ascii="Arial" w:hAnsi="Arial" w:cs="Arial"/>
+                <w:color w:val="000000"/>
+                <w:sz w:val="20"/>
+                <w:szCs w:val="20"/>
+              </w:rPr>
+              <w:t>fwd and rev</w:t>
             </w:r>
           </w:p>
         </w:tc>
@@ -1059,19 +1017,8 @@
                 <w:sz w:val="20"/>
                 <w:szCs w:val="20"/>
               </w:rPr>
-              <w:t>β-</w:t>
-            </w:r>
-            <w:proofErr w:type="spellStart"/>
-            <w:r>
-              <w:rPr>
-                <w:rFonts w:ascii="Arial" w:hAnsi="Arial" w:cs="Arial"/>
-                <w:color w:val="000000"/>
-                <w:sz w:val="20"/>
-                <w:szCs w:val="20"/>
-              </w:rPr>
-              <w:t>phaseolin</w:t>
-            </w:r>
-            <w:proofErr w:type="spellEnd"/>
+              <w:t>β-phaseolin</w:t>
+            </w:r>
           </w:p>
         </w:tc>
         <w:tc>
@@ -1150,25 +1097,14 @@
                 <w14:ligatures w14:val="none"/>
               </w:rPr>
             </w:pPr>
-            <w:proofErr w:type="spellStart"/>
-            <w:r>
-              <w:rPr>
-                <w:rFonts w:ascii="Arial" w:hAnsi="Arial" w:cs="Arial"/>
-                <w:color w:val="000000"/>
-                <w:sz w:val="20"/>
-                <w:szCs w:val="20"/>
-              </w:rPr>
-              <w:t>fwd</w:t>
-            </w:r>
-            <w:proofErr w:type="spellEnd"/>
-            <w:r>
-              <w:rPr>
-                <w:rFonts w:ascii="Arial" w:hAnsi="Arial" w:cs="Arial"/>
-                <w:color w:val="000000"/>
-                <w:sz w:val="20"/>
-                <w:szCs w:val="20"/>
-              </w:rPr>
-              <w:t xml:space="preserve"> and rev</w:t>
+            <w:r>
+              <w:rPr>
+                <w:rFonts w:ascii="Arial" w:hAnsi="Arial" w:cs="Arial"/>
+                <w:color w:val="000000"/>
+                <w:sz w:val="20"/>
+                <w:szCs w:val="20"/>
+              </w:rPr>
+              <w:t>fwd and rev</w:t>
             </w:r>
           </w:p>
         </w:tc>
@@ -1197,27 +1133,7 @@
                 <w:sz w:val="20"/>
                 <w:szCs w:val="20"/>
               </w:rPr>
-              <w:t xml:space="preserve">top 25% (both </w:t>
-            </w:r>
-            <w:proofErr w:type="spellStart"/>
-            <w:r>
-              <w:rPr>
-                <w:rFonts w:ascii="Arial" w:hAnsi="Arial" w:cs="Arial"/>
-                <w:color w:val="000000"/>
-                <w:sz w:val="20"/>
-                <w:szCs w:val="20"/>
-              </w:rPr>
-              <w:t>orienations</w:t>
-            </w:r>
-            <w:proofErr w:type="spellEnd"/>
-            <w:r>
-              <w:rPr>
-                <w:rFonts w:ascii="Arial" w:hAnsi="Arial" w:cs="Arial"/>
-                <w:color w:val="000000"/>
-                <w:sz w:val="20"/>
-                <w:szCs w:val="20"/>
-              </w:rPr>
-              <w:t>)</w:t>
+              <w:t>top 25% (both orienations)</w:t>
             </w:r>
           </w:p>
         </w:tc>
@@ -1251,19 +1167,8 @@
                 <w:sz w:val="20"/>
                 <w:szCs w:val="20"/>
               </w:rPr>
-              <w:t>β-</w:t>
-            </w:r>
-            <w:proofErr w:type="spellStart"/>
-            <w:r>
-              <w:rPr>
-                <w:rFonts w:ascii="Arial" w:hAnsi="Arial" w:cs="Arial"/>
-                <w:color w:val="000000"/>
-                <w:sz w:val="20"/>
-                <w:szCs w:val="20"/>
-              </w:rPr>
-              <w:t>phaseolin</w:t>
-            </w:r>
-            <w:proofErr w:type="spellEnd"/>
+              <w:t>β-phaseolin</w:t>
+            </w:r>
           </w:p>
         </w:tc>
         <w:tc>
@@ -1342,25 +1247,14 @@
                 <w14:ligatures w14:val="none"/>
               </w:rPr>
             </w:pPr>
-            <w:proofErr w:type="spellStart"/>
-            <w:r>
-              <w:rPr>
-                <w:rFonts w:ascii="Arial" w:hAnsi="Arial" w:cs="Arial"/>
-                <w:color w:val="000000"/>
-                <w:sz w:val="20"/>
-                <w:szCs w:val="20"/>
-              </w:rPr>
-              <w:t>fwd</w:t>
-            </w:r>
-            <w:proofErr w:type="spellEnd"/>
-            <w:r>
-              <w:rPr>
-                <w:rFonts w:ascii="Arial" w:hAnsi="Arial" w:cs="Arial"/>
-                <w:color w:val="000000"/>
-                <w:sz w:val="20"/>
-                <w:szCs w:val="20"/>
-              </w:rPr>
-              <w:t xml:space="preserve"> and rev</w:t>
+            <w:r>
+              <w:rPr>
+                <w:rFonts w:ascii="Arial" w:hAnsi="Arial" w:cs="Arial"/>
+                <w:color w:val="000000"/>
+                <w:sz w:val="20"/>
+                <w:szCs w:val="20"/>
+              </w:rPr>
+              <w:t>fwd and rev</w:t>
             </w:r>
           </w:p>
         </w:tc>
@@ -1389,27 +1283,7 @@
                 <w:sz w:val="20"/>
                 <w:szCs w:val="20"/>
               </w:rPr>
-              <w:t>top 25% (</w:t>
-            </w:r>
-            <w:proofErr w:type="spellStart"/>
-            <w:r>
-              <w:rPr>
-                <w:rFonts w:ascii="Arial" w:hAnsi="Arial" w:cs="Arial"/>
-                <w:color w:val="000000"/>
-                <w:sz w:val="20"/>
-                <w:szCs w:val="20"/>
-              </w:rPr>
-              <w:t>fwd</w:t>
-            </w:r>
-            <w:proofErr w:type="spellEnd"/>
-            <w:r>
-              <w:rPr>
-                <w:rFonts w:ascii="Arial" w:hAnsi="Arial" w:cs="Arial"/>
-                <w:color w:val="000000"/>
-                <w:sz w:val="20"/>
-                <w:szCs w:val="20"/>
-              </w:rPr>
-              <w:t xml:space="preserve"> orientation)</w:t>
+              <w:t>top 25% (fwd orientation)</w:t>
             </w:r>
           </w:p>
         </w:tc>
@@ -1440,19 +1314,8 @@
                 <w:sz w:val="20"/>
                 <w:szCs w:val="20"/>
               </w:rPr>
-              <w:t>β-</w:t>
-            </w:r>
-            <w:proofErr w:type="spellStart"/>
-            <w:r>
-              <w:rPr>
-                <w:rFonts w:ascii="Arial" w:hAnsi="Arial" w:cs="Arial"/>
-                <w:color w:val="000000"/>
-                <w:sz w:val="20"/>
-                <w:szCs w:val="20"/>
-              </w:rPr>
-              <w:t>phaseolin</w:t>
-            </w:r>
-            <w:proofErr w:type="spellEnd"/>
+              <w:t>β-phaseolin</w:t>
+            </w:r>
           </w:p>
         </w:tc>
         <w:tc>
@@ -1531,25 +1394,14 @@
                 <w14:ligatures w14:val="none"/>
               </w:rPr>
             </w:pPr>
-            <w:proofErr w:type="spellStart"/>
-            <w:r>
-              <w:rPr>
-                <w:rFonts w:ascii="Arial" w:hAnsi="Arial" w:cs="Arial"/>
-                <w:color w:val="000000"/>
-                <w:sz w:val="20"/>
-                <w:szCs w:val="20"/>
-              </w:rPr>
-              <w:t>fwd</w:t>
-            </w:r>
-            <w:proofErr w:type="spellEnd"/>
-            <w:r>
-              <w:rPr>
-                <w:rFonts w:ascii="Arial" w:hAnsi="Arial" w:cs="Arial"/>
-                <w:color w:val="000000"/>
-                <w:sz w:val="20"/>
-                <w:szCs w:val="20"/>
-              </w:rPr>
-              <w:t xml:space="preserve"> and rev</w:t>
+            <w:r>
+              <w:rPr>
+                <w:rFonts w:ascii="Arial" w:hAnsi="Arial" w:cs="Arial"/>
+                <w:color w:val="000000"/>
+                <w:sz w:val="20"/>
+                <w:szCs w:val="20"/>
+              </w:rPr>
+              <w:t>fwd and rev</w:t>
             </w:r>
           </w:p>
         </w:tc>
@@ -1578,27 +1430,7 @@
                 <w:sz w:val="20"/>
                 <w:szCs w:val="20"/>
               </w:rPr>
-              <w:t xml:space="preserve">top 25% (both </w:t>
-            </w:r>
-            <w:proofErr w:type="spellStart"/>
-            <w:r>
-              <w:rPr>
-                <w:rFonts w:ascii="Arial" w:hAnsi="Arial" w:cs="Arial"/>
-                <w:color w:val="000000"/>
-                <w:sz w:val="20"/>
-                <w:szCs w:val="20"/>
-              </w:rPr>
-              <w:t>orienations</w:t>
-            </w:r>
-            <w:proofErr w:type="spellEnd"/>
-            <w:r>
-              <w:rPr>
-                <w:rFonts w:ascii="Arial" w:hAnsi="Arial" w:cs="Arial"/>
-                <w:color w:val="000000"/>
-                <w:sz w:val="20"/>
-                <w:szCs w:val="20"/>
-              </w:rPr>
-              <w:t>)</w:t>
+              <w:t>top 25% (both orienations)</w:t>
             </w:r>
           </w:p>
         </w:tc>
@@ -1632,19 +1464,8 @@
                 <w:sz w:val="20"/>
                 <w:szCs w:val="20"/>
               </w:rPr>
-              <w:t>β-</w:t>
-            </w:r>
-            <w:proofErr w:type="spellStart"/>
-            <w:r>
-              <w:rPr>
-                <w:rFonts w:ascii="Arial" w:hAnsi="Arial" w:cs="Arial"/>
-                <w:color w:val="000000"/>
-                <w:sz w:val="20"/>
-                <w:szCs w:val="20"/>
-              </w:rPr>
-              <w:t>phaseolin</w:t>
-            </w:r>
-            <w:proofErr w:type="spellEnd"/>
+              <w:t>β-phaseolin</w:t>
+            </w:r>
           </w:p>
         </w:tc>
         <w:tc>
@@ -1723,25 +1544,14 @@
                 <w14:ligatures w14:val="none"/>
               </w:rPr>
             </w:pPr>
-            <w:proofErr w:type="spellStart"/>
-            <w:r>
-              <w:rPr>
-                <w:rFonts w:ascii="Arial" w:hAnsi="Arial" w:cs="Arial"/>
-                <w:color w:val="000000"/>
-                <w:sz w:val="20"/>
-                <w:szCs w:val="20"/>
-              </w:rPr>
-              <w:t>fwd</w:t>
-            </w:r>
-            <w:proofErr w:type="spellEnd"/>
-            <w:r>
-              <w:rPr>
-                <w:rFonts w:ascii="Arial" w:hAnsi="Arial" w:cs="Arial"/>
-                <w:color w:val="000000"/>
-                <w:sz w:val="20"/>
-                <w:szCs w:val="20"/>
-              </w:rPr>
-              <w:t xml:space="preserve"> and rev</w:t>
+            <w:r>
+              <w:rPr>
+                <w:rFonts w:ascii="Arial" w:hAnsi="Arial" w:cs="Arial"/>
+                <w:color w:val="000000"/>
+                <w:sz w:val="20"/>
+                <w:szCs w:val="20"/>
+              </w:rPr>
+              <w:t>fwd and rev</w:t>
             </w:r>
           </w:p>
         </w:tc>
@@ -1770,27 +1580,7 @@
                 <w:sz w:val="20"/>
                 <w:szCs w:val="20"/>
               </w:rPr>
-              <w:t xml:space="preserve">top 25% (both </w:t>
-            </w:r>
-            <w:proofErr w:type="spellStart"/>
-            <w:r>
-              <w:rPr>
-                <w:rFonts w:ascii="Arial" w:hAnsi="Arial" w:cs="Arial"/>
-                <w:color w:val="000000"/>
-                <w:sz w:val="20"/>
-                <w:szCs w:val="20"/>
-              </w:rPr>
-              <w:t>orienations</w:t>
-            </w:r>
-            <w:proofErr w:type="spellEnd"/>
-            <w:r>
-              <w:rPr>
-                <w:rFonts w:ascii="Arial" w:hAnsi="Arial" w:cs="Arial"/>
-                <w:color w:val="000000"/>
-                <w:sz w:val="20"/>
-                <w:szCs w:val="20"/>
-              </w:rPr>
-              <w:t>)</w:t>
+              <w:t>top 25% (both orienations)</w:t>
             </w:r>
           </w:p>
         </w:tc>
@@ -1821,19 +1611,8 @@
                 <w:sz w:val="20"/>
                 <w:szCs w:val="20"/>
               </w:rPr>
-              <w:t>β-</w:t>
-            </w:r>
-            <w:proofErr w:type="spellStart"/>
-            <w:r>
-              <w:rPr>
-                <w:rFonts w:ascii="Arial" w:hAnsi="Arial" w:cs="Arial"/>
-                <w:color w:val="000000"/>
-                <w:sz w:val="20"/>
-                <w:szCs w:val="20"/>
-              </w:rPr>
-              <w:t>phaseolin</w:t>
-            </w:r>
-            <w:proofErr w:type="spellEnd"/>
+              <w:t>β-phaseolin</w:t>
+            </w:r>
           </w:p>
         </w:tc>
         <w:tc>
@@ -1912,25 +1691,14 @@
                 <w14:ligatures w14:val="none"/>
               </w:rPr>
             </w:pPr>
-            <w:proofErr w:type="spellStart"/>
-            <w:r>
-              <w:rPr>
-                <w:rFonts w:ascii="Arial" w:hAnsi="Arial" w:cs="Arial"/>
-                <w:color w:val="000000"/>
-                <w:sz w:val="20"/>
-                <w:szCs w:val="20"/>
-              </w:rPr>
-              <w:t>fwd</w:t>
-            </w:r>
-            <w:proofErr w:type="spellEnd"/>
-            <w:r>
-              <w:rPr>
-                <w:rFonts w:ascii="Arial" w:hAnsi="Arial" w:cs="Arial"/>
-                <w:color w:val="000000"/>
-                <w:sz w:val="20"/>
-                <w:szCs w:val="20"/>
-              </w:rPr>
-              <w:t xml:space="preserve"> and rev</w:t>
+            <w:r>
+              <w:rPr>
+                <w:rFonts w:ascii="Arial" w:hAnsi="Arial" w:cs="Arial"/>
+                <w:color w:val="000000"/>
+                <w:sz w:val="20"/>
+                <w:szCs w:val="20"/>
+              </w:rPr>
+              <w:t>fwd and rev</w:t>
             </w:r>
           </w:p>
         </w:tc>
@@ -1959,27 +1727,7 @@
                 <w:sz w:val="20"/>
                 <w:szCs w:val="20"/>
               </w:rPr>
-              <w:t xml:space="preserve">top 25% (both </w:t>
-            </w:r>
-            <w:proofErr w:type="spellStart"/>
-            <w:r>
-              <w:rPr>
-                <w:rFonts w:ascii="Arial" w:hAnsi="Arial" w:cs="Arial"/>
-                <w:color w:val="000000"/>
-                <w:sz w:val="20"/>
-                <w:szCs w:val="20"/>
-              </w:rPr>
-              <w:t>orienations</w:t>
-            </w:r>
-            <w:proofErr w:type="spellEnd"/>
-            <w:r>
-              <w:rPr>
-                <w:rFonts w:ascii="Arial" w:hAnsi="Arial" w:cs="Arial"/>
-                <w:color w:val="000000"/>
-                <w:sz w:val="20"/>
-                <w:szCs w:val="20"/>
-              </w:rPr>
-              <w:t>)</w:t>
+              <w:t>top 25% (both orienations)</w:t>
             </w:r>
           </w:p>
         </w:tc>
@@ -2013,19 +1761,8 @@
                 <w:sz w:val="20"/>
                 <w:szCs w:val="20"/>
               </w:rPr>
-              <w:t>β-</w:t>
-            </w:r>
-            <w:proofErr w:type="spellStart"/>
-            <w:r>
-              <w:rPr>
-                <w:rFonts w:ascii="Arial" w:hAnsi="Arial" w:cs="Arial"/>
-                <w:color w:val="000000"/>
-                <w:sz w:val="20"/>
-                <w:szCs w:val="20"/>
-              </w:rPr>
-              <w:t>phaseolin</w:t>
-            </w:r>
-            <w:proofErr w:type="spellEnd"/>
+              <w:t>β-phaseolin</w:t>
+            </w:r>
           </w:p>
         </w:tc>
         <w:tc>
@@ -2104,25 +1841,14 @@
                 <w14:ligatures w14:val="none"/>
               </w:rPr>
             </w:pPr>
-            <w:proofErr w:type="spellStart"/>
-            <w:r>
-              <w:rPr>
-                <w:rFonts w:ascii="Arial" w:hAnsi="Arial" w:cs="Arial"/>
-                <w:color w:val="000000"/>
-                <w:sz w:val="20"/>
-                <w:szCs w:val="20"/>
-              </w:rPr>
-              <w:t>fwd</w:t>
-            </w:r>
-            <w:proofErr w:type="spellEnd"/>
-            <w:r>
-              <w:rPr>
-                <w:rFonts w:ascii="Arial" w:hAnsi="Arial" w:cs="Arial"/>
-                <w:color w:val="000000"/>
-                <w:sz w:val="20"/>
-                <w:szCs w:val="20"/>
-              </w:rPr>
-              <w:t xml:space="preserve"> and rev</w:t>
+            <w:r>
+              <w:rPr>
+                <w:rFonts w:ascii="Arial" w:hAnsi="Arial" w:cs="Arial"/>
+                <w:color w:val="000000"/>
+                <w:sz w:val="20"/>
+                <w:szCs w:val="20"/>
+              </w:rPr>
+              <w:t>fwd and rev</w:t>
             </w:r>
           </w:p>
         </w:tc>
@@ -2151,27 +1877,7 @@
                 <w:sz w:val="20"/>
                 <w:szCs w:val="20"/>
               </w:rPr>
-              <w:t>top 25% (</w:t>
-            </w:r>
-            <w:proofErr w:type="spellStart"/>
-            <w:r>
-              <w:rPr>
-                <w:rFonts w:ascii="Arial" w:hAnsi="Arial" w:cs="Arial"/>
-                <w:color w:val="000000"/>
-                <w:sz w:val="20"/>
-                <w:szCs w:val="20"/>
-              </w:rPr>
-              <w:t>fwd</w:t>
-            </w:r>
-            <w:proofErr w:type="spellEnd"/>
-            <w:r>
-              <w:rPr>
-                <w:rFonts w:ascii="Arial" w:hAnsi="Arial" w:cs="Arial"/>
-                <w:color w:val="000000"/>
-                <w:sz w:val="20"/>
-                <w:szCs w:val="20"/>
-              </w:rPr>
-              <w:t xml:space="preserve"> orientation)</w:t>
+              <w:t>top 25% (fwd orientation)</w:t>
             </w:r>
           </w:p>
         </w:tc>
@@ -2202,19 +1908,8 @@
                 <w:sz w:val="20"/>
                 <w:szCs w:val="20"/>
               </w:rPr>
-              <w:t>β-</w:t>
-            </w:r>
-            <w:proofErr w:type="spellStart"/>
-            <w:r>
-              <w:rPr>
-                <w:rFonts w:ascii="Arial" w:hAnsi="Arial" w:cs="Arial"/>
-                <w:color w:val="000000"/>
-                <w:sz w:val="20"/>
-                <w:szCs w:val="20"/>
-              </w:rPr>
-              <w:t>phaseolin</w:t>
-            </w:r>
-            <w:proofErr w:type="spellEnd"/>
+              <w:t>β-phaseolin</w:t>
+            </w:r>
           </w:p>
         </w:tc>
         <w:tc>
@@ -2293,25 +1988,14 @@
                 <w14:ligatures w14:val="none"/>
               </w:rPr>
             </w:pPr>
-            <w:proofErr w:type="spellStart"/>
-            <w:r>
-              <w:rPr>
-                <w:rFonts w:ascii="Arial" w:hAnsi="Arial" w:cs="Arial"/>
-                <w:color w:val="000000"/>
-                <w:sz w:val="20"/>
-                <w:szCs w:val="20"/>
-              </w:rPr>
-              <w:t>fwd</w:t>
-            </w:r>
-            <w:proofErr w:type="spellEnd"/>
-            <w:r>
-              <w:rPr>
-                <w:rFonts w:ascii="Arial" w:hAnsi="Arial" w:cs="Arial"/>
-                <w:color w:val="000000"/>
-                <w:sz w:val="20"/>
-                <w:szCs w:val="20"/>
-              </w:rPr>
-              <w:t xml:space="preserve"> and rev</w:t>
+            <w:r>
+              <w:rPr>
+                <w:rFonts w:ascii="Arial" w:hAnsi="Arial" w:cs="Arial"/>
+                <w:color w:val="000000"/>
+                <w:sz w:val="20"/>
+                <w:szCs w:val="20"/>
+              </w:rPr>
+              <w:t>fwd and rev</w:t>
             </w:r>
           </w:p>
         </w:tc>
@@ -2340,27 +2024,7 @@
                 <w:sz w:val="20"/>
                 <w:szCs w:val="20"/>
               </w:rPr>
-              <w:t>top 25% (</w:t>
-            </w:r>
-            <w:proofErr w:type="spellStart"/>
-            <w:r>
-              <w:rPr>
-                <w:rFonts w:ascii="Arial" w:hAnsi="Arial" w:cs="Arial"/>
-                <w:color w:val="000000"/>
-                <w:sz w:val="20"/>
-                <w:szCs w:val="20"/>
-              </w:rPr>
-              <w:t>fwd</w:t>
-            </w:r>
-            <w:proofErr w:type="spellEnd"/>
-            <w:r>
-              <w:rPr>
-                <w:rFonts w:ascii="Arial" w:hAnsi="Arial" w:cs="Arial"/>
-                <w:color w:val="000000"/>
-                <w:sz w:val="20"/>
-                <w:szCs w:val="20"/>
-              </w:rPr>
-              <w:t xml:space="preserve"> orientation)</w:t>
+              <w:t>top 25% (fwd orientation)</w:t>
             </w:r>
           </w:p>
         </w:tc>
@@ -2394,19 +2058,8 @@
                 <w:sz w:val="20"/>
                 <w:szCs w:val="20"/>
               </w:rPr>
-              <w:t>β-</w:t>
-            </w:r>
-            <w:proofErr w:type="spellStart"/>
-            <w:r>
-              <w:rPr>
-                <w:rFonts w:ascii="Arial" w:hAnsi="Arial" w:cs="Arial"/>
-                <w:color w:val="000000"/>
-                <w:sz w:val="20"/>
-                <w:szCs w:val="20"/>
-              </w:rPr>
-              <w:t>phaseolin</w:t>
-            </w:r>
-            <w:proofErr w:type="spellEnd"/>
+              <w:t>β-phaseolin</w:t>
+            </w:r>
           </w:p>
         </w:tc>
         <w:tc>
@@ -2485,25 +2138,14 @@
                 <w14:ligatures w14:val="none"/>
               </w:rPr>
             </w:pPr>
-            <w:proofErr w:type="spellStart"/>
-            <w:r>
-              <w:rPr>
-                <w:rFonts w:ascii="Arial" w:hAnsi="Arial" w:cs="Arial"/>
-                <w:color w:val="000000"/>
-                <w:sz w:val="20"/>
-                <w:szCs w:val="20"/>
-              </w:rPr>
-              <w:t>fwd</w:t>
-            </w:r>
-            <w:proofErr w:type="spellEnd"/>
-            <w:r>
-              <w:rPr>
-                <w:rFonts w:ascii="Arial" w:hAnsi="Arial" w:cs="Arial"/>
-                <w:color w:val="000000"/>
-                <w:sz w:val="20"/>
-                <w:szCs w:val="20"/>
-              </w:rPr>
-              <w:t xml:space="preserve"> and rev</w:t>
+            <w:r>
+              <w:rPr>
+                <w:rFonts w:ascii="Arial" w:hAnsi="Arial" w:cs="Arial"/>
+                <w:color w:val="000000"/>
+                <w:sz w:val="20"/>
+                <w:szCs w:val="20"/>
+              </w:rPr>
+              <w:t>fwd and rev</w:t>
             </w:r>
           </w:p>
         </w:tc>
@@ -2532,27 +2174,7 @@
                 <w:sz w:val="20"/>
                 <w:szCs w:val="20"/>
               </w:rPr>
-              <w:t xml:space="preserve">top 25% (both </w:t>
-            </w:r>
-            <w:proofErr w:type="spellStart"/>
-            <w:r>
-              <w:rPr>
-                <w:rFonts w:ascii="Arial" w:hAnsi="Arial" w:cs="Arial"/>
-                <w:color w:val="000000"/>
-                <w:sz w:val="20"/>
-                <w:szCs w:val="20"/>
-              </w:rPr>
-              <w:t>orienations</w:t>
-            </w:r>
-            <w:proofErr w:type="spellEnd"/>
-            <w:r>
-              <w:rPr>
-                <w:rFonts w:ascii="Arial" w:hAnsi="Arial" w:cs="Arial"/>
-                <w:color w:val="000000"/>
-                <w:sz w:val="20"/>
-                <w:szCs w:val="20"/>
-              </w:rPr>
-              <w:t>)</w:t>
+              <w:t>top 25% (both orienations)</w:t>
             </w:r>
           </w:p>
         </w:tc>
@@ -2583,19 +2205,8 @@
                 <w:sz w:val="20"/>
                 <w:szCs w:val="20"/>
               </w:rPr>
-              <w:t>β-</w:t>
-            </w:r>
-            <w:proofErr w:type="spellStart"/>
-            <w:r>
-              <w:rPr>
-                <w:rFonts w:ascii="Arial" w:hAnsi="Arial" w:cs="Arial"/>
-                <w:color w:val="000000"/>
-                <w:sz w:val="20"/>
-                <w:szCs w:val="20"/>
-              </w:rPr>
-              <w:t>phaseolin</w:t>
-            </w:r>
-            <w:proofErr w:type="spellEnd"/>
+              <w:t>β-phaseolin</w:t>
+            </w:r>
           </w:p>
         </w:tc>
         <w:tc>
@@ -2674,25 +2285,14 @@
                 <w14:ligatures w14:val="none"/>
               </w:rPr>
             </w:pPr>
-            <w:proofErr w:type="spellStart"/>
-            <w:r>
-              <w:rPr>
-                <w:rFonts w:ascii="Arial" w:hAnsi="Arial" w:cs="Arial"/>
-                <w:color w:val="000000"/>
-                <w:sz w:val="20"/>
-                <w:szCs w:val="20"/>
-              </w:rPr>
-              <w:t>fwd</w:t>
-            </w:r>
-            <w:proofErr w:type="spellEnd"/>
-            <w:r>
-              <w:rPr>
-                <w:rFonts w:ascii="Arial" w:hAnsi="Arial" w:cs="Arial"/>
-                <w:color w:val="000000"/>
-                <w:sz w:val="20"/>
-                <w:szCs w:val="20"/>
-              </w:rPr>
-              <w:t xml:space="preserve"> and rev</w:t>
+            <w:r>
+              <w:rPr>
+                <w:rFonts w:ascii="Arial" w:hAnsi="Arial" w:cs="Arial"/>
+                <w:color w:val="000000"/>
+                <w:sz w:val="20"/>
+                <w:szCs w:val="20"/>
+              </w:rPr>
+              <w:t>fwd and rev</w:t>
             </w:r>
           </w:p>
         </w:tc>
@@ -2835,25 +2435,14 @@
                 <w14:ligatures w14:val="none"/>
               </w:rPr>
             </w:pPr>
-            <w:proofErr w:type="spellStart"/>
-            <w:r>
-              <w:rPr>
-                <w:rFonts w:ascii="Arial" w:hAnsi="Arial" w:cs="Arial"/>
-                <w:color w:val="000000"/>
-                <w:sz w:val="20"/>
-                <w:szCs w:val="20"/>
-              </w:rPr>
-              <w:t>fwd</w:t>
-            </w:r>
-            <w:proofErr w:type="spellEnd"/>
-            <w:r>
-              <w:rPr>
-                <w:rFonts w:ascii="Arial" w:hAnsi="Arial" w:cs="Arial"/>
-                <w:color w:val="000000"/>
-                <w:sz w:val="20"/>
-                <w:szCs w:val="20"/>
-              </w:rPr>
-              <w:t xml:space="preserve"> and rev</w:t>
+            <w:r>
+              <w:rPr>
+                <w:rFonts w:ascii="Arial" w:hAnsi="Arial" w:cs="Arial"/>
+                <w:color w:val="000000"/>
+                <w:sz w:val="20"/>
+                <w:szCs w:val="20"/>
+              </w:rPr>
+              <w:t>fwd and rev</w:t>
             </w:r>
           </w:p>
         </w:tc>
@@ -2882,27 +2471,7 @@
                 <w:sz w:val="20"/>
                 <w:szCs w:val="20"/>
               </w:rPr>
-              <w:t xml:space="preserve">top 25% (both </w:t>
-            </w:r>
-            <w:proofErr w:type="spellStart"/>
-            <w:r>
-              <w:rPr>
-                <w:rFonts w:ascii="Arial" w:hAnsi="Arial" w:cs="Arial"/>
-                <w:color w:val="000000"/>
-                <w:sz w:val="20"/>
-                <w:szCs w:val="20"/>
-              </w:rPr>
-              <w:t>orienations</w:t>
-            </w:r>
-            <w:proofErr w:type="spellEnd"/>
-            <w:r>
-              <w:rPr>
-                <w:rFonts w:ascii="Arial" w:hAnsi="Arial" w:cs="Arial"/>
-                <w:color w:val="000000"/>
-                <w:sz w:val="20"/>
-                <w:szCs w:val="20"/>
-              </w:rPr>
-              <w:t>)</w:t>
+              <w:t>top 25% (both orienations)</w:t>
             </w:r>
           </w:p>
         </w:tc>
@@ -3013,25 +2582,14 @@
                 <w14:ligatures w14:val="none"/>
               </w:rPr>
             </w:pPr>
-            <w:proofErr w:type="spellStart"/>
-            <w:r>
-              <w:rPr>
-                <w:rFonts w:ascii="Arial" w:hAnsi="Arial" w:cs="Arial"/>
-                <w:color w:val="000000"/>
-                <w:sz w:val="20"/>
-                <w:szCs w:val="20"/>
-              </w:rPr>
-              <w:t>fwd</w:t>
-            </w:r>
-            <w:proofErr w:type="spellEnd"/>
-            <w:r>
-              <w:rPr>
-                <w:rFonts w:ascii="Arial" w:hAnsi="Arial" w:cs="Arial"/>
-                <w:color w:val="000000"/>
-                <w:sz w:val="20"/>
-                <w:szCs w:val="20"/>
-              </w:rPr>
-              <w:t xml:space="preserve"> and rev</w:t>
+            <w:r>
+              <w:rPr>
+                <w:rFonts w:ascii="Arial" w:hAnsi="Arial" w:cs="Arial"/>
+                <w:color w:val="000000"/>
+                <w:sz w:val="20"/>
+                <w:szCs w:val="20"/>
+              </w:rPr>
+              <w:t>fwd and rev</w:t>
             </w:r>
           </w:p>
         </w:tc>
@@ -3060,27 +2618,7 @@
                 <w:sz w:val="20"/>
                 <w:szCs w:val="20"/>
               </w:rPr>
-              <w:t xml:space="preserve">top 25% (both </w:t>
-            </w:r>
-            <w:proofErr w:type="spellStart"/>
-            <w:r>
-              <w:rPr>
-                <w:rFonts w:ascii="Arial" w:hAnsi="Arial" w:cs="Arial"/>
-                <w:color w:val="000000"/>
-                <w:sz w:val="20"/>
-                <w:szCs w:val="20"/>
-              </w:rPr>
-              <w:t>orienations</w:t>
-            </w:r>
-            <w:proofErr w:type="spellEnd"/>
-            <w:r>
-              <w:rPr>
-                <w:rFonts w:ascii="Arial" w:hAnsi="Arial" w:cs="Arial"/>
-                <w:color w:val="000000"/>
-                <w:sz w:val="20"/>
-                <w:szCs w:val="20"/>
-              </w:rPr>
-              <w:t>)</w:t>
+              <w:t>top 25% (both orienations)</w:t>
             </w:r>
           </w:p>
         </w:tc>
@@ -3194,25 +2732,14 @@
                 <w14:ligatures w14:val="none"/>
               </w:rPr>
             </w:pPr>
-            <w:proofErr w:type="spellStart"/>
-            <w:r>
-              <w:rPr>
-                <w:rFonts w:ascii="Arial" w:hAnsi="Arial" w:cs="Arial"/>
-                <w:color w:val="000000"/>
-                <w:sz w:val="20"/>
-                <w:szCs w:val="20"/>
-              </w:rPr>
-              <w:t>fwd</w:t>
-            </w:r>
-            <w:proofErr w:type="spellEnd"/>
-            <w:r>
-              <w:rPr>
-                <w:rFonts w:ascii="Arial" w:hAnsi="Arial" w:cs="Arial"/>
-                <w:color w:val="000000"/>
-                <w:sz w:val="20"/>
-                <w:szCs w:val="20"/>
-              </w:rPr>
-              <w:t xml:space="preserve"> and rev</w:t>
+            <w:r>
+              <w:rPr>
+                <w:rFonts w:ascii="Arial" w:hAnsi="Arial" w:cs="Arial"/>
+                <w:color w:val="000000"/>
+                <w:sz w:val="20"/>
+                <w:szCs w:val="20"/>
+              </w:rPr>
+              <w:t>fwd and rev</w:t>
             </w:r>
           </w:p>
         </w:tc>
@@ -3352,25 +2879,14 @@
                 <w14:ligatures w14:val="none"/>
               </w:rPr>
             </w:pPr>
-            <w:proofErr w:type="spellStart"/>
-            <w:r>
-              <w:rPr>
-                <w:rFonts w:ascii="Arial" w:hAnsi="Arial" w:cs="Arial"/>
-                <w:color w:val="000000"/>
-                <w:sz w:val="20"/>
-                <w:szCs w:val="20"/>
-              </w:rPr>
-              <w:t>fwd</w:t>
-            </w:r>
-            <w:proofErr w:type="spellEnd"/>
-            <w:r>
-              <w:rPr>
-                <w:rFonts w:ascii="Arial" w:hAnsi="Arial" w:cs="Arial"/>
-                <w:color w:val="000000"/>
-                <w:sz w:val="20"/>
-                <w:szCs w:val="20"/>
-              </w:rPr>
-              <w:t xml:space="preserve"> and rev</w:t>
+            <w:r>
+              <w:rPr>
+                <w:rFonts w:ascii="Arial" w:hAnsi="Arial" w:cs="Arial"/>
+                <w:color w:val="000000"/>
+                <w:sz w:val="20"/>
+                <w:szCs w:val="20"/>
+              </w:rPr>
+              <w:t>fwd and rev</w:t>
             </w:r>
           </w:p>
         </w:tc>
@@ -3399,27 +2915,7 @@
                 <w:sz w:val="20"/>
                 <w:szCs w:val="20"/>
               </w:rPr>
-              <w:t xml:space="preserve">top 25% (both </w:t>
-            </w:r>
-            <w:proofErr w:type="spellStart"/>
-            <w:r>
-              <w:rPr>
-                <w:rFonts w:ascii="Arial" w:hAnsi="Arial" w:cs="Arial"/>
-                <w:color w:val="000000"/>
-                <w:sz w:val="20"/>
-                <w:szCs w:val="20"/>
-              </w:rPr>
-              <w:t>orienations</w:t>
-            </w:r>
-            <w:proofErr w:type="spellEnd"/>
-            <w:r>
-              <w:rPr>
-                <w:rFonts w:ascii="Arial" w:hAnsi="Arial" w:cs="Arial"/>
-                <w:color w:val="000000"/>
-                <w:sz w:val="20"/>
-                <w:szCs w:val="20"/>
-              </w:rPr>
-              <w:t>)</w:t>
+              <w:t>top 25% (both orienations)</w:t>
             </w:r>
           </w:p>
         </w:tc>
@@ -3533,25 +3029,14 @@
                 <w14:ligatures w14:val="none"/>
               </w:rPr>
             </w:pPr>
-            <w:proofErr w:type="spellStart"/>
-            <w:r>
-              <w:rPr>
-                <w:rFonts w:ascii="Arial" w:hAnsi="Arial" w:cs="Arial"/>
-                <w:color w:val="000000"/>
-                <w:sz w:val="20"/>
-                <w:szCs w:val="20"/>
-              </w:rPr>
-              <w:t>fwd</w:t>
-            </w:r>
-            <w:proofErr w:type="spellEnd"/>
-            <w:r>
-              <w:rPr>
-                <w:rFonts w:ascii="Arial" w:hAnsi="Arial" w:cs="Arial"/>
-                <w:color w:val="000000"/>
-                <w:sz w:val="20"/>
-                <w:szCs w:val="20"/>
-              </w:rPr>
-              <w:t xml:space="preserve"> and rev</w:t>
+            <w:r>
+              <w:rPr>
+                <w:rFonts w:ascii="Arial" w:hAnsi="Arial" w:cs="Arial"/>
+                <w:color w:val="000000"/>
+                <w:sz w:val="20"/>
+                <w:szCs w:val="20"/>
+              </w:rPr>
+              <w:t>fwd and rev</w:t>
             </w:r>
           </w:p>
         </w:tc>
@@ -3700,25 +3185,14 @@
                 <w14:ligatures w14:val="none"/>
               </w:rPr>
             </w:pPr>
-            <w:proofErr w:type="spellStart"/>
-            <w:r>
-              <w:rPr>
-                <w:rFonts w:ascii="Arial" w:hAnsi="Arial" w:cs="Arial"/>
-                <w:color w:val="000000"/>
-                <w:sz w:val="20"/>
-                <w:szCs w:val="20"/>
-              </w:rPr>
-              <w:t>fwd</w:t>
-            </w:r>
-            <w:proofErr w:type="spellEnd"/>
-            <w:r>
-              <w:rPr>
-                <w:rFonts w:ascii="Arial" w:hAnsi="Arial" w:cs="Arial"/>
-                <w:color w:val="000000"/>
-                <w:sz w:val="20"/>
-                <w:szCs w:val="20"/>
-              </w:rPr>
-              <w:t xml:space="preserve"> and rev</w:t>
+            <w:r>
+              <w:rPr>
+                <w:rFonts w:ascii="Arial" w:hAnsi="Arial" w:cs="Arial"/>
+                <w:color w:val="000000"/>
+                <w:sz w:val="20"/>
+                <w:szCs w:val="20"/>
+              </w:rPr>
+              <w:t>fwd and rev</w:t>
             </w:r>
           </w:p>
         </w:tc>
@@ -3747,27 +3221,7 @@
                 <w:sz w:val="20"/>
                 <w:szCs w:val="20"/>
               </w:rPr>
-              <w:t xml:space="preserve">top 25% (both </w:t>
-            </w:r>
-            <w:proofErr w:type="spellStart"/>
-            <w:r>
-              <w:rPr>
-                <w:rFonts w:ascii="Arial" w:hAnsi="Arial" w:cs="Arial"/>
-                <w:color w:val="000000"/>
-                <w:sz w:val="20"/>
-                <w:szCs w:val="20"/>
-              </w:rPr>
-              <w:t>orienations</w:t>
-            </w:r>
-            <w:proofErr w:type="spellEnd"/>
-            <w:r>
-              <w:rPr>
-                <w:rFonts w:ascii="Arial" w:hAnsi="Arial" w:cs="Arial"/>
-                <w:color w:val="000000"/>
-                <w:sz w:val="20"/>
-                <w:szCs w:val="20"/>
-              </w:rPr>
-              <w:t>)</w:t>
+              <w:t>top 25% (both orienations)</w:t>
             </w:r>
           </w:p>
         </w:tc>
@@ -3890,25 +3344,14 @@
                 <w14:ligatures w14:val="none"/>
               </w:rPr>
             </w:pPr>
-            <w:proofErr w:type="spellStart"/>
-            <w:r>
-              <w:rPr>
-                <w:rFonts w:ascii="Arial" w:hAnsi="Arial" w:cs="Arial"/>
-                <w:color w:val="000000"/>
-                <w:sz w:val="20"/>
-                <w:szCs w:val="20"/>
-              </w:rPr>
-              <w:t>fwd</w:t>
-            </w:r>
-            <w:proofErr w:type="spellEnd"/>
-            <w:r>
-              <w:rPr>
-                <w:rFonts w:ascii="Arial" w:hAnsi="Arial" w:cs="Arial"/>
-                <w:color w:val="000000"/>
-                <w:sz w:val="20"/>
-                <w:szCs w:val="20"/>
-              </w:rPr>
-              <w:t xml:space="preserve"> and rev</w:t>
+            <w:r>
+              <w:rPr>
+                <w:rFonts w:ascii="Arial" w:hAnsi="Arial" w:cs="Arial"/>
+                <w:color w:val="000000"/>
+                <w:sz w:val="20"/>
+                <w:szCs w:val="20"/>
+              </w:rPr>
+              <w:t>fwd and rev</w:t>
             </w:r>
           </w:p>
         </w:tc>
@@ -3937,27 +3380,7 @@
                 <w:sz w:val="20"/>
                 <w:szCs w:val="20"/>
               </w:rPr>
-              <w:t xml:space="preserve">top 25% (both </w:t>
-            </w:r>
-            <w:proofErr w:type="spellStart"/>
-            <w:r>
-              <w:rPr>
-                <w:rFonts w:ascii="Arial" w:hAnsi="Arial" w:cs="Arial"/>
-                <w:color w:val="000000"/>
-                <w:sz w:val="20"/>
-                <w:szCs w:val="20"/>
-              </w:rPr>
-              <w:t>orienations</w:t>
-            </w:r>
-            <w:proofErr w:type="spellEnd"/>
-            <w:r>
-              <w:rPr>
-                <w:rFonts w:ascii="Arial" w:hAnsi="Arial" w:cs="Arial"/>
-                <w:color w:val="000000"/>
-                <w:sz w:val="20"/>
-                <w:szCs w:val="20"/>
-              </w:rPr>
-              <w:t>)</w:t>
+              <w:t>top 25% (both orienations)</w:t>
             </w:r>
           </w:p>
         </w:tc>
@@ -4077,25 +3500,14 @@
                 <w14:ligatures w14:val="none"/>
               </w:rPr>
             </w:pPr>
-            <w:proofErr w:type="spellStart"/>
-            <w:r>
-              <w:rPr>
-                <w:rFonts w:ascii="Arial" w:hAnsi="Arial" w:cs="Arial"/>
-                <w:color w:val="000000"/>
-                <w:sz w:val="20"/>
-                <w:szCs w:val="20"/>
-              </w:rPr>
-              <w:t>fwd</w:t>
-            </w:r>
-            <w:proofErr w:type="spellEnd"/>
-            <w:r>
-              <w:rPr>
-                <w:rFonts w:ascii="Arial" w:hAnsi="Arial" w:cs="Arial"/>
-                <w:color w:val="000000"/>
-                <w:sz w:val="20"/>
-                <w:szCs w:val="20"/>
-              </w:rPr>
-              <w:t xml:space="preserve"> and rev</w:t>
+            <w:r>
+              <w:rPr>
+                <w:rFonts w:ascii="Arial" w:hAnsi="Arial" w:cs="Arial"/>
+                <w:color w:val="000000"/>
+                <w:sz w:val="20"/>
+                <w:szCs w:val="20"/>
+              </w:rPr>
+              <w:t>fwd and rev</w:t>
             </w:r>
           </w:p>
         </w:tc>
@@ -4124,27 +3536,7 @@
                 <w:sz w:val="20"/>
                 <w:szCs w:val="20"/>
               </w:rPr>
-              <w:t xml:space="preserve">top 25% (both </w:t>
-            </w:r>
-            <w:proofErr w:type="spellStart"/>
-            <w:r>
-              <w:rPr>
-                <w:rFonts w:ascii="Arial" w:hAnsi="Arial" w:cs="Arial"/>
-                <w:color w:val="000000"/>
-                <w:sz w:val="20"/>
-                <w:szCs w:val="20"/>
-              </w:rPr>
-              <w:t>orienations</w:t>
-            </w:r>
-            <w:proofErr w:type="spellEnd"/>
-            <w:r>
-              <w:rPr>
-                <w:rFonts w:ascii="Arial" w:hAnsi="Arial" w:cs="Arial"/>
-                <w:color w:val="000000"/>
-                <w:sz w:val="20"/>
-                <w:szCs w:val="20"/>
-              </w:rPr>
-              <w:t>)</w:t>
+              <w:t>top 25% (both orienations)</w:t>
             </w:r>
           </w:p>
         </w:tc>
@@ -4267,25 +3659,14 @@
                 <w14:ligatures w14:val="none"/>
               </w:rPr>
             </w:pPr>
-            <w:proofErr w:type="spellStart"/>
-            <w:r>
-              <w:rPr>
-                <w:rFonts w:ascii="Arial" w:hAnsi="Arial" w:cs="Arial"/>
-                <w:color w:val="000000"/>
-                <w:sz w:val="20"/>
-                <w:szCs w:val="20"/>
-              </w:rPr>
-              <w:t>fwd</w:t>
-            </w:r>
-            <w:proofErr w:type="spellEnd"/>
-            <w:r>
-              <w:rPr>
-                <w:rFonts w:ascii="Arial" w:hAnsi="Arial" w:cs="Arial"/>
-                <w:color w:val="000000"/>
-                <w:sz w:val="20"/>
-                <w:szCs w:val="20"/>
-              </w:rPr>
-              <w:t xml:space="preserve"> and rev</w:t>
+            <w:r>
+              <w:rPr>
+                <w:rFonts w:ascii="Arial" w:hAnsi="Arial" w:cs="Arial"/>
+                <w:color w:val="000000"/>
+                <w:sz w:val="20"/>
+                <w:szCs w:val="20"/>
+              </w:rPr>
+              <w:t>fwd and rev</w:t>
             </w:r>
           </w:p>
         </w:tc>
@@ -4314,27 +3695,7 @@
                 <w:sz w:val="20"/>
                 <w:szCs w:val="20"/>
               </w:rPr>
-              <w:t xml:space="preserve">top 25% (both </w:t>
-            </w:r>
-            <w:proofErr w:type="spellStart"/>
-            <w:r>
-              <w:rPr>
-                <w:rFonts w:ascii="Arial" w:hAnsi="Arial" w:cs="Arial"/>
-                <w:color w:val="000000"/>
-                <w:sz w:val="20"/>
-                <w:szCs w:val="20"/>
-              </w:rPr>
-              <w:t>orienations</w:t>
-            </w:r>
-            <w:proofErr w:type="spellEnd"/>
-            <w:r>
-              <w:rPr>
-                <w:rFonts w:ascii="Arial" w:hAnsi="Arial" w:cs="Arial"/>
-                <w:color w:val="000000"/>
-                <w:sz w:val="20"/>
-                <w:szCs w:val="20"/>
-              </w:rPr>
-              <w:t>)</w:t>
+              <w:t>top 25% (both orienations)</w:t>
             </w:r>
           </w:p>
         </w:tc>
@@ -4454,25 +3815,14 @@
                 <w14:ligatures w14:val="none"/>
               </w:rPr>
             </w:pPr>
-            <w:proofErr w:type="spellStart"/>
-            <w:r>
-              <w:rPr>
-                <w:rFonts w:ascii="Arial" w:hAnsi="Arial" w:cs="Arial"/>
-                <w:color w:val="000000"/>
-                <w:sz w:val="20"/>
-                <w:szCs w:val="20"/>
-              </w:rPr>
-              <w:t>fwd</w:t>
-            </w:r>
-            <w:proofErr w:type="spellEnd"/>
-            <w:r>
-              <w:rPr>
-                <w:rFonts w:ascii="Arial" w:hAnsi="Arial" w:cs="Arial"/>
-                <w:color w:val="000000"/>
-                <w:sz w:val="20"/>
-                <w:szCs w:val="20"/>
-              </w:rPr>
-              <w:t xml:space="preserve"> and rev</w:t>
+            <w:r>
+              <w:rPr>
+                <w:rFonts w:ascii="Arial" w:hAnsi="Arial" w:cs="Arial"/>
+                <w:color w:val="000000"/>
+                <w:sz w:val="20"/>
+                <w:szCs w:val="20"/>
+              </w:rPr>
+              <w:t>fwd and rev</w:t>
             </w:r>
           </w:p>
         </w:tc>
@@ -4501,27 +3851,7 @@
                 <w:sz w:val="20"/>
                 <w:szCs w:val="20"/>
               </w:rPr>
-              <w:t xml:space="preserve">top 25% (both </w:t>
-            </w:r>
-            <w:proofErr w:type="spellStart"/>
-            <w:r>
-              <w:rPr>
-                <w:rFonts w:ascii="Arial" w:hAnsi="Arial" w:cs="Arial"/>
-                <w:color w:val="000000"/>
-                <w:sz w:val="20"/>
-                <w:szCs w:val="20"/>
-              </w:rPr>
-              <w:t>orienations</w:t>
-            </w:r>
-            <w:proofErr w:type="spellEnd"/>
-            <w:r>
-              <w:rPr>
-                <w:rFonts w:ascii="Arial" w:hAnsi="Arial" w:cs="Arial"/>
-                <w:color w:val="000000"/>
-                <w:sz w:val="20"/>
-                <w:szCs w:val="20"/>
-              </w:rPr>
-              <w:t>)</w:t>
+              <w:t>top 25% (both orienations)</w:t>
             </w:r>
           </w:p>
         </w:tc>
@@ -4644,25 +3974,14 @@
                 <w14:ligatures w14:val="none"/>
               </w:rPr>
             </w:pPr>
-            <w:proofErr w:type="spellStart"/>
-            <w:r>
-              <w:rPr>
-                <w:rFonts w:ascii="Arial" w:hAnsi="Arial" w:cs="Arial"/>
-                <w:color w:val="000000"/>
-                <w:sz w:val="20"/>
-                <w:szCs w:val="20"/>
-              </w:rPr>
-              <w:t>fwd</w:t>
-            </w:r>
-            <w:proofErr w:type="spellEnd"/>
-            <w:r>
-              <w:rPr>
-                <w:rFonts w:ascii="Arial" w:hAnsi="Arial" w:cs="Arial"/>
-                <w:color w:val="000000"/>
-                <w:sz w:val="20"/>
-                <w:szCs w:val="20"/>
-              </w:rPr>
-              <w:t xml:space="preserve"> and rev</w:t>
+            <w:r>
+              <w:rPr>
+                <w:rFonts w:ascii="Arial" w:hAnsi="Arial" w:cs="Arial"/>
+                <w:color w:val="000000"/>
+                <w:sz w:val="20"/>
+                <w:szCs w:val="20"/>
+              </w:rPr>
+              <w:t>fwd and rev</w:t>
             </w:r>
           </w:p>
         </w:tc>
@@ -4691,27 +4010,7 @@
                 <w:sz w:val="20"/>
                 <w:szCs w:val="20"/>
               </w:rPr>
-              <w:t xml:space="preserve">top 25% (both </w:t>
-            </w:r>
-            <w:proofErr w:type="spellStart"/>
-            <w:r>
-              <w:rPr>
-                <w:rFonts w:ascii="Arial" w:hAnsi="Arial" w:cs="Arial"/>
-                <w:color w:val="000000"/>
-                <w:sz w:val="20"/>
-                <w:szCs w:val="20"/>
-              </w:rPr>
-              <w:t>orienations</w:t>
-            </w:r>
-            <w:proofErr w:type="spellEnd"/>
-            <w:r>
-              <w:rPr>
-                <w:rFonts w:ascii="Arial" w:hAnsi="Arial" w:cs="Arial"/>
-                <w:color w:val="000000"/>
-                <w:sz w:val="20"/>
-                <w:szCs w:val="20"/>
-              </w:rPr>
-              <w:t>)</w:t>
+              <w:t>top 25% (both orienations)</w:t>
             </w:r>
           </w:p>
         </w:tc>
@@ -4831,25 +4130,14 @@
                 <w14:ligatures w14:val="none"/>
               </w:rPr>
             </w:pPr>
-            <w:proofErr w:type="spellStart"/>
-            <w:r>
-              <w:rPr>
-                <w:rFonts w:ascii="Arial" w:hAnsi="Arial" w:cs="Arial"/>
-                <w:color w:val="000000"/>
-                <w:sz w:val="20"/>
-                <w:szCs w:val="20"/>
-              </w:rPr>
-              <w:t>fwd</w:t>
-            </w:r>
-            <w:proofErr w:type="spellEnd"/>
-            <w:r>
-              <w:rPr>
-                <w:rFonts w:ascii="Arial" w:hAnsi="Arial" w:cs="Arial"/>
-                <w:color w:val="000000"/>
-                <w:sz w:val="20"/>
-                <w:szCs w:val="20"/>
-              </w:rPr>
-              <w:t xml:space="preserve"> and rev</w:t>
+            <w:r>
+              <w:rPr>
+                <w:rFonts w:ascii="Arial" w:hAnsi="Arial" w:cs="Arial"/>
+                <w:color w:val="000000"/>
+                <w:sz w:val="20"/>
+                <w:szCs w:val="20"/>
+              </w:rPr>
+              <w:t>fwd and rev</w:t>
             </w:r>
           </w:p>
         </w:tc>
@@ -5001,25 +4289,14 @@
                 <w14:ligatures w14:val="none"/>
               </w:rPr>
             </w:pPr>
-            <w:proofErr w:type="spellStart"/>
-            <w:r>
-              <w:rPr>
-                <w:rFonts w:ascii="Arial" w:hAnsi="Arial" w:cs="Arial"/>
-                <w:color w:val="000000"/>
-                <w:sz w:val="20"/>
-                <w:szCs w:val="20"/>
-              </w:rPr>
-              <w:t>fwd</w:t>
-            </w:r>
-            <w:proofErr w:type="spellEnd"/>
-            <w:r>
-              <w:rPr>
-                <w:rFonts w:ascii="Arial" w:hAnsi="Arial" w:cs="Arial"/>
-                <w:color w:val="000000"/>
-                <w:sz w:val="20"/>
-                <w:szCs w:val="20"/>
-              </w:rPr>
-              <w:t xml:space="preserve"> and rev</w:t>
+            <w:r>
+              <w:rPr>
+                <w:rFonts w:ascii="Arial" w:hAnsi="Arial" w:cs="Arial"/>
+                <w:color w:val="000000"/>
+                <w:sz w:val="20"/>
+                <w:szCs w:val="20"/>
+              </w:rPr>
+              <w:t>fwd and rev</w:t>
             </w:r>
           </w:p>
         </w:tc>
@@ -5048,27 +4325,7 @@
                 <w:sz w:val="20"/>
                 <w:szCs w:val="20"/>
               </w:rPr>
-              <w:t>top 25% (</w:t>
-            </w:r>
-            <w:proofErr w:type="spellStart"/>
-            <w:r>
-              <w:rPr>
-                <w:rFonts w:ascii="Arial" w:hAnsi="Arial" w:cs="Arial"/>
-                <w:color w:val="000000"/>
-                <w:sz w:val="20"/>
-                <w:szCs w:val="20"/>
-              </w:rPr>
-              <w:t>fwd</w:t>
-            </w:r>
-            <w:proofErr w:type="spellEnd"/>
-            <w:r>
-              <w:rPr>
-                <w:rFonts w:ascii="Arial" w:hAnsi="Arial" w:cs="Arial"/>
-                <w:color w:val="000000"/>
-                <w:sz w:val="20"/>
-                <w:szCs w:val="20"/>
-              </w:rPr>
-              <w:t xml:space="preserve"> orientation)</w:t>
+              <w:t>top 25% (fwd orientation)</w:t>
             </w:r>
           </w:p>
         </w:tc>
@@ -5179,25 +4436,14 @@
                 <w14:ligatures w14:val="none"/>
               </w:rPr>
             </w:pPr>
-            <w:proofErr w:type="spellStart"/>
-            <w:r>
-              <w:rPr>
-                <w:rFonts w:ascii="Arial" w:hAnsi="Arial" w:cs="Arial"/>
-                <w:color w:val="000000"/>
-                <w:sz w:val="20"/>
-                <w:szCs w:val="20"/>
-              </w:rPr>
-              <w:t>fwd</w:t>
-            </w:r>
-            <w:proofErr w:type="spellEnd"/>
-            <w:r>
-              <w:rPr>
-                <w:rFonts w:ascii="Arial" w:hAnsi="Arial" w:cs="Arial"/>
-                <w:color w:val="000000"/>
-                <w:sz w:val="20"/>
-                <w:szCs w:val="20"/>
-              </w:rPr>
-              <w:t xml:space="preserve"> and rev</w:t>
+            <w:r>
+              <w:rPr>
+                <w:rFonts w:ascii="Arial" w:hAnsi="Arial" w:cs="Arial"/>
+                <w:color w:val="000000"/>
+                <w:sz w:val="20"/>
+                <w:szCs w:val="20"/>
+              </w:rPr>
+              <w:t>fwd and rev</w:t>
             </w:r>
           </w:p>
         </w:tc>
@@ -5226,27 +4472,7 @@
                 <w:sz w:val="20"/>
                 <w:szCs w:val="20"/>
               </w:rPr>
-              <w:t xml:space="preserve">top 25% (both </w:t>
-            </w:r>
-            <w:proofErr w:type="spellStart"/>
-            <w:r>
-              <w:rPr>
-                <w:rFonts w:ascii="Arial" w:hAnsi="Arial" w:cs="Arial"/>
-                <w:color w:val="000000"/>
-                <w:sz w:val="20"/>
-                <w:szCs w:val="20"/>
-              </w:rPr>
-              <w:t>orienations</w:t>
-            </w:r>
-            <w:proofErr w:type="spellEnd"/>
-            <w:r>
-              <w:rPr>
-                <w:rFonts w:ascii="Arial" w:hAnsi="Arial" w:cs="Arial"/>
-                <w:color w:val="000000"/>
-                <w:sz w:val="20"/>
-                <w:szCs w:val="20"/>
-              </w:rPr>
-              <w:t>)</w:t>
+              <w:t>top 25% (both orienations)</w:t>
             </w:r>
           </w:p>
         </w:tc>
@@ -5273,7 +4499,6 @@
                 <w14:ligatures w14:val="none"/>
               </w:rPr>
             </w:pPr>
-            <w:proofErr w:type="spellStart"/>
             <w:r>
               <w:rPr>
                 <w:rFonts w:ascii="Arial" w:hAnsi="Arial" w:cs="Arial"/>
@@ -5283,7 +4508,6 @@
               </w:rPr>
               <w:t>UASrpg</w:t>
             </w:r>
-            <w:proofErr w:type="spellEnd"/>
           </w:p>
         </w:tc>
         <w:tc>
@@ -5362,25 +4586,14 @@
                 <w14:ligatures w14:val="none"/>
               </w:rPr>
             </w:pPr>
-            <w:proofErr w:type="spellStart"/>
-            <w:r>
-              <w:rPr>
-                <w:rFonts w:ascii="Arial" w:hAnsi="Arial" w:cs="Arial"/>
-                <w:color w:val="000000"/>
-                <w:sz w:val="20"/>
-                <w:szCs w:val="20"/>
-              </w:rPr>
-              <w:t>fwd</w:t>
-            </w:r>
-            <w:proofErr w:type="spellEnd"/>
-            <w:r>
-              <w:rPr>
-                <w:rFonts w:ascii="Arial" w:hAnsi="Arial" w:cs="Arial"/>
-                <w:color w:val="000000"/>
-                <w:sz w:val="20"/>
-                <w:szCs w:val="20"/>
-              </w:rPr>
-              <w:t xml:space="preserve"> and rev</w:t>
+            <w:r>
+              <w:rPr>
+                <w:rFonts w:ascii="Arial" w:hAnsi="Arial" w:cs="Arial"/>
+                <w:color w:val="000000"/>
+                <w:sz w:val="20"/>
+                <w:szCs w:val="20"/>
+              </w:rPr>
+              <w:t>fwd and rev</w:t>
             </w:r>
           </w:p>
         </w:tc>
@@ -5409,27 +4622,7 @@
                 <w:sz w:val="20"/>
                 <w:szCs w:val="20"/>
               </w:rPr>
-              <w:t>top 25% (</w:t>
-            </w:r>
-            <w:proofErr w:type="spellStart"/>
-            <w:r>
-              <w:rPr>
-                <w:rFonts w:ascii="Arial" w:hAnsi="Arial" w:cs="Arial"/>
-                <w:color w:val="000000"/>
-                <w:sz w:val="20"/>
-                <w:szCs w:val="20"/>
-              </w:rPr>
-              <w:t>fwd</w:t>
-            </w:r>
-            <w:proofErr w:type="spellEnd"/>
-            <w:r>
-              <w:rPr>
-                <w:rFonts w:ascii="Arial" w:hAnsi="Arial" w:cs="Arial"/>
-                <w:color w:val="000000"/>
-                <w:sz w:val="20"/>
-                <w:szCs w:val="20"/>
-              </w:rPr>
-              <w:t xml:space="preserve"> orientation)</w:t>
+              <w:t>top 25% (fwd orientation)</w:t>
             </w:r>
           </w:p>
         </w:tc>
@@ -5540,25 +4733,14 @@
                 <w14:ligatures w14:val="none"/>
               </w:rPr>
             </w:pPr>
-            <w:proofErr w:type="spellStart"/>
-            <w:r>
-              <w:rPr>
-                <w:rFonts w:ascii="Arial" w:hAnsi="Arial" w:cs="Arial"/>
-                <w:color w:val="000000"/>
-                <w:sz w:val="20"/>
-                <w:szCs w:val="20"/>
-              </w:rPr>
-              <w:t>fwd</w:t>
-            </w:r>
-            <w:proofErr w:type="spellEnd"/>
-            <w:r>
-              <w:rPr>
-                <w:rFonts w:ascii="Arial" w:hAnsi="Arial" w:cs="Arial"/>
-                <w:color w:val="000000"/>
-                <w:sz w:val="20"/>
-                <w:szCs w:val="20"/>
-              </w:rPr>
-              <w:t xml:space="preserve"> and rev</w:t>
+            <w:r>
+              <w:rPr>
+                <w:rFonts w:ascii="Arial" w:hAnsi="Arial" w:cs="Arial"/>
+                <w:color w:val="000000"/>
+                <w:sz w:val="20"/>
+                <w:szCs w:val="20"/>
+              </w:rPr>
+              <w:t>fwd and rev</w:t>
             </w:r>
           </w:p>
         </w:tc>
@@ -5701,25 +4883,14 @@
                 <w14:ligatures w14:val="none"/>
               </w:rPr>
             </w:pPr>
-            <w:proofErr w:type="spellStart"/>
-            <w:r>
-              <w:rPr>
-                <w:rFonts w:ascii="Arial" w:hAnsi="Arial" w:cs="Arial"/>
-                <w:color w:val="000000"/>
-                <w:sz w:val="20"/>
-                <w:szCs w:val="20"/>
-              </w:rPr>
-              <w:t>fwd</w:t>
-            </w:r>
-            <w:proofErr w:type="spellEnd"/>
-            <w:r>
-              <w:rPr>
-                <w:rFonts w:ascii="Arial" w:hAnsi="Arial" w:cs="Arial"/>
-                <w:color w:val="000000"/>
-                <w:sz w:val="20"/>
-                <w:szCs w:val="20"/>
-              </w:rPr>
-              <w:t xml:space="preserve"> and rev</w:t>
+            <w:r>
+              <w:rPr>
+                <w:rFonts w:ascii="Arial" w:hAnsi="Arial" w:cs="Arial"/>
+                <w:color w:val="000000"/>
+                <w:sz w:val="20"/>
+                <w:szCs w:val="20"/>
+              </w:rPr>
+              <w:t>fwd and rev</w:t>
             </w:r>
           </w:p>
         </w:tc>
@@ -5748,27 +4919,7 @@
                 <w:sz w:val="20"/>
                 <w:szCs w:val="20"/>
               </w:rPr>
-              <w:t xml:space="preserve">top 25% (both </w:t>
-            </w:r>
-            <w:proofErr w:type="spellStart"/>
-            <w:r>
-              <w:rPr>
-                <w:rFonts w:ascii="Arial" w:hAnsi="Arial" w:cs="Arial"/>
-                <w:color w:val="000000"/>
-                <w:sz w:val="20"/>
-                <w:szCs w:val="20"/>
-              </w:rPr>
-              <w:t>orienations</w:t>
-            </w:r>
-            <w:proofErr w:type="spellEnd"/>
-            <w:r>
-              <w:rPr>
-                <w:rFonts w:ascii="Arial" w:hAnsi="Arial" w:cs="Arial"/>
-                <w:color w:val="000000"/>
-                <w:sz w:val="20"/>
-                <w:szCs w:val="20"/>
-              </w:rPr>
-              <w:t>)</w:t>
+              <w:t>top 25% (both orienations)</w:t>
             </w:r>
           </w:p>
         </w:tc>
@@ -5879,25 +5030,14 @@
                 <w14:ligatures w14:val="none"/>
               </w:rPr>
             </w:pPr>
-            <w:proofErr w:type="spellStart"/>
-            <w:r>
-              <w:rPr>
-                <w:rFonts w:ascii="Arial" w:hAnsi="Arial" w:cs="Arial"/>
-                <w:color w:val="000000"/>
-                <w:sz w:val="20"/>
-                <w:szCs w:val="20"/>
-              </w:rPr>
-              <w:t>fwd</w:t>
-            </w:r>
-            <w:proofErr w:type="spellEnd"/>
-            <w:r>
-              <w:rPr>
-                <w:rFonts w:ascii="Arial" w:hAnsi="Arial" w:cs="Arial"/>
-                <w:color w:val="000000"/>
-                <w:sz w:val="20"/>
-                <w:szCs w:val="20"/>
-              </w:rPr>
-              <w:t xml:space="preserve"> and rev</w:t>
+            <w:r>
+              <w:rPr>
+                <w:rFonts w:ascii="Arial" w:hAnsi="Arial" w:cs="Arial"/>
+                <w:color w:val="000000"/>
+                <w:sz w:val="20"/>
+                <w:szCs w:val="20"/>
+              </w:rPr>
+              <w:t>fwd and rev</w:t>
             </w:r>
           </w:p>
         </w:tc>
@@ -6052,25 +5192,14 @@
                 <w14:ligatures w14:val="none"/>
               </w:rPr>
             </w:pPr>
-            <w:proofErr w:type="spellStart"/>
-            <w:r>
-              <w:rPr>
-                <w:rFonts w:ascii="Arial" w:hAnsi="Arial" w:cs="Arial"/>
-                <w:color w:val="000000"/>
-                <w:sz w:val="20"/>
-                <w:szCs w:val="20"/>
-              </w:rPr>
-              <w:t>fwd</w:t>
-            </w:r>
-            <w:proofErr w:type="spellEnd"/>
-            <w:r>
-              <w:rPr>
-                <w:rFonts w:ascii="Arial" w:hAnsi="Arial" w:cs="Arial"/>
-                <w:color w:val="000000"/>
-                <w:sz w:val="20"/>
-                <w:szCs w:val="20"/>
-              </w:rPr>
-              <w:t xml:space="preserve"> and rev</w:t>
+            <w:r>
+              <w:rPr>
+                <w:rFonts w:ascii="Arial" w:hAnsi="Arial" w:cs="Arial"/>
+                <w:color w:val="000000"/>
+                <w:sz w:val="20"/>
+                <w:szCs w:val="20"/>
+              </w:rPr>
+              <w:t>fwd and rev</w:t>
             </w:r>
           </w:p>
         </w:tc>
@@ -6178,21 +5307,8 @@
                 <w:szCs w:val="20"/>
                 <w14:ligatures w14:val="none"/>
               </w:rPr>
-              <w:t>β-</w:t>
-            </w:r>
-            <w:proofErr w:type="spellStart"/>
-            <w:r>
-              <w:rPr>
-                <w:rFonts w:ascii="Arial" w:eastAsia="Times New Roman" w:hAnsi="Arial" w:cs="Arial"/>
-                <w:color w:val="000000"/>
-                <w:kern w:val="0"/>
-                <w:sz w:val="20"/>
-                <w:szCs w:val="20"/>
-                <w14:ligatures w14:val="none"/>
-              </w:rPr>
-              <w:t>phaseolin</w:t>
-            </w:r>
-            <w:proofErr w:type="spellEnd"/>
+              <w:t>β-phaseolin</w:t>
+            </w:r>
           </w:p>
         </w:tc>
         <w:tc>
@@ -6275,7 +5391,6 @@
                 <w14:ligatures w14:val="none"/>
               </w:rPr>
             </w:pPr>
-            <w:proofErr w:type="spellStart"/>
             <w:r>
               <w:rPr>
                 <w:rFonts w:ascii="Arial" w:eastAsia="Times New Roman" w:hAnsi="Arial" w:cs="Arial"/>
@@ -6287,7 +5402,6 @@
               </w:rPr>
               <w:t>fwd</w:t>
             </w:r>
-            <w:proofErr w:type="spellEnd"/>
           </w:p>
         </w:tc>
         <w:tc>
@@ -6347,21 +5461,8 @@
                 <w:szCs w:val="20"/>
                 <w14:ligatures w14:val="none"/>
               </w:rPr>
-              <w:t>β-</w:t>
-            </w:r>
-            <w:proofErr w:type="spellStart"/>
-            <w:r>
-              <w:rPr>
-                <w:rFonts w:ascii="Arial" w:eastAsia="Times New Roman" w:hAnsi="Arial" w:cs="Arial"/>
-                <w:color w:val="000000"/>
-                <w:kern w:val="0"/>
-                <w:sz w:val="20"/>
-                <w:szCs w:val="20"/>
-                <w14:ligatures w14:val="none"/>
-              </w:rPr>
-              <w:t>phaseolin</w:t>
-            </w:r>
-            <w:proofErr w:type="spellEnd"/>
+              <w:t>β-phaseolin</w:t>
+            </w:r>
           </w:p>
         </w:tc>
         <w:tc>
@@ -6580,7 +5681,6 @@
                 <w14:ligatures w14:val="none"/>
               </w:rPr>
             </w:pPr>
-            <w:proofErr w:type="spellStart"/>
             <w:r>
               <w:rPr>
                 <w:rFonts w:ascii="Arial" w:eastAsia="Times New Roman" w:hAnsi="Arial" w:cs="Arial"/>
@@ -6592,7 +5692,6 @@
               </w:rPr>
               <w:t>fwd</w:t>
             </w:r>
-            <w:proofErr w:type="spellEnd"/>
           </w:p>
         </w:tc>
         <w:tc>
@@ -6724,7 +5823,6 @@
                 <w14:ligatures w14:val="none"/>
               </w:rPr>
             </w:pPr>
-            <w:proofErr w:type="spellStart"/>
             <w:r>
               <w:rPr>
                 <w:rFonts w:ascii="Arial" w:eastAsia="Times New Roman" w:hAnsi="Arial" w:cs="Arial"/>
@@ -6736,7 +5834,6 @@
               </w:rPr>
               <w:t>fwd</w:t>
             </w:r>
-            <w:proofErr w:type="spellEnd"/>
           </w:p>
         </w:tc>
         <w:tc>

</xml_diff>

<commit_message>
changes requested by editors
</commit_message>
<xml_diff>
--- a/data/supplementary_data/SupplementaryTable1.docx
+++ b/data/supplementary_data/SupplementaryTable1.docx
@@ -1,6 +1,6 @@
 
 <file path=word/document.xml><?xml version="1.0" encoding="utf-8"?>
-<w:document xmlns:wpc="http://schemas.microsoft.com/office/word/2010/wordprocessingCanvas" xmlns:cx="http://schemas.microsoft.com/office/drawing/2014/chartex" xmlns:cx1="http://schemas.microsoft.com/office/drawing/2015/9/8/chartex" xmlns:cx2="http://schemas.microsoft.com/office/drawing/2015/10/21/chartex" xmlns:cx3="http://schemas.microsoft.com/office/drawing/2016/5/9/chartex" xmlns:cx4="http://schemas.microsoft.com/office/drawing/2016/5/10/chartex" xmlns:cx5="http://schemas.microsoft.com/office/drawing/2016/5/11/chartex" xmlns:cx6="http://schemas.microsoft.com/office/drawing/2016/5/12/chartex" xmlns:cx7="http://schemas.microsoft.com/office/drawing/2016/5/13/chartex" xmlns:cx8="http://schemas.microsoft.com/office/drawing/2016/5/14/chartex" xmlns:mc="http://schemas.openxmlformats.org/markup-compatibility/2006" xmlns:aink="http://schemas.microsoft.com/office/drawing/2016/ink" xmlns:am3d="http://schemas.microsoft.com/office/drawing/2017/model3d" xmlns:o="urn:schemas-microsoft-com:office:office" xmlns:oel="http://schemas.microsoft.com/office/2019/extlst" xmlns:r="http://schemas.openxmlformats.org/officeDocument/2006/relationships" xmlns:m="http://schemas.openxmlformats.org/officeDocument/2006/math" xmlns:v="urn:schemas-microsoft-com:vml" xmlns:wp14="http://schemas.microsoft.com/office/word/2010/wordprocessingDrawing" xmlns:wp="http://schemas.openxmlformats.org/drawingml/2006/wordprocessingDrawing" xmlns:w10="urn:schemas-microsoft-com:office:word" xmlns:w="http://schemas.openxmlformats.org/wordprocessingml/2006/main" xmlns:w14="http://schemas.microsoft.com/office/word/2010/wordml" xmlns:w15="http://schemas.microsoft.com/office/word/2012/wordml" xmlns:w16cex="http://schemas.microsoft.com/office/word/2018/wordml/cex" xmlns:w16cid="http://schemas.microsoft.com/office/word/2016/wordml/cid" xmlns:w16="http://schemas.microsoft.com/office/word/2018/wordml" xmlns:w16du="http://schemas.microsoft.com/office/word/2023/wordml/word16du" xmlns:w16sdtdh="http://schemas.microsoft.com/office/word/2020/wordml/sdtdatahash" xmlns:w16se="http://schemas.microsoft.com/office/word/2015/wordml/symex" xmlns:wpg="http://schemas.microsoft.com/office/word/2010/wordprocessingGroup" xmlns:wpi="http://schemas.microsoft.com/office/word/2010/wordprocessingInk" xmlns:wne="http://schemas.microsoft.com/office/word/2006/wordml" xmlns:wps="http://schemas.microsoft.com/office/word/2010/wordprocessingShape" mc:Ignorable="w14 w15 w16se w16cid w16 w16cex w16sdtdh w16du wp14">
+<w:document xmlns:wpc="http://schemas.microsoft.com/office/word/2010/wordprocessingCanvas" xmlns:cx="http://schemas.microsoft.com/office/drawing/2014/chartex" xmlns:cx1="http://schemas.microsoft.com/office/drawing/2015/9/8/chartex" xmlns:cx2="http://schemas.microsoft.com/office/drawing/2015/10/21/chartex" xmlns:cx3="http://schemas.microsoft.com/office/drawing/2016/5/9/chartex" xmlns:cx4="http://schemas.microsoft.com/office/drawing/2016/5/10/chartex" xmlns:cx5="http://schemas.microsoft.com/office/drawing/2016/5/11/chartex" xmlns:cx6="http://schemas.microsoft.com/office/drawing/2016/5/12/chartex" xmlns:cx7="http://schemas.microsoft.com/office/drawing/2016/5/13/chartex" xmlns:cx8="http://schemas.microsoft.com/office/drawing/2016/5/14/chartex" xmlns:mc="http://schemas.openxmlformats.org/markup-compatibility/2006" xmlns:aink="http://schemas.microsoft.com/office/drawing/2016/ink" xmlns:am3d="http://schemas.microsoft.com/office/drawing/2017/model3d" xmlns:o="urn:schemas-microsoft-com:office:office" xmlns:oel="http://schemas.microsoft.com/office/2019/extlst" xmlns:r="http://schemas.openxmlformats.org/officeDocument/2006/relationships" xmlns:m="http://schemas.openxmlformats.org/officeDocument/2006/math" xmlns:v="urn:schemas-microsoft-com:vml" xmlns:wp14="http://schemas.microsoft.com/office/word/2010/wordprocessingDrawing" xmlns:wp="http://schemas.openxmlformats.org/drawingml/2006/wordprocessingDrawing" xmlns:w10="urn:schemas-microsoft-com:office:word" xmlns:w="http://schemas.openxmlformats.org/wordprocessingml/2006/main" xmlns:w14="http://schemas.microsoft.com/office/word/2010/wordml" xmlns:w15="http://schemas.microsoft.com/office/word/2012/wordml" xmlns:w16cex="http://schemas.microsoft.com/office/word/2018/wordml/cex" xmlns:w16cid="http://schemas.microsoft.com/office/word/2016/wordml/cid" xmlns:w16="http://schemas.microsoft.com/office/word/2018/wordml" xmlns:w16du="http://schemas.microsoft.com/office/word/2023/wordml/word16du" xmlns:w16sdtdh="http://schemas.microsoft.com/office/word/2020/wordml/sdtdatahash" xmlns:w16sdtfl="http://schemas.microsoft.com/office/word/2024/wordml/sdtformatlock" xmlns:w16se="http://schemas.microsoft.com/office/word/2015/wordml/symex" xmlns:wpg="http://schemas.microsoft.com/office/word/2010/wordprocessingGroup" xmlns:wpi="http://schemas.microsoft.com/office/word/2010/wordprocessingInk" xmlns:wne="http://schemas.microsoft.com/office/word/2006/wordml" xmlns:wps="http://schemas.microsoft.com/office/word/2010/wordprocessingShape" mc:Ignorable="w14 w15 w16se w16cid w16 w16cex w16sdtdh w16sdtfl w16du wp14">
   <w:body>
     <w:p>
       <w:pPr>
@@ -53,7 +53,33 @@
           <w:szCs w:val="20"/>
           <w14:ligatures w14:val="none"/>
         </w:rPr>
-        <w:t xml:space="preserve"> Table 1</w:t>
+        <w:t xml:space="preserve"> Table </w:t>
+      </w:r>
+      <w:r>
+        <w:rPr>
+          <w:rFonts w:ascii="Arial" w:eastAsia="Times New Roman" w:hAnsi="Arial" w:cs="Arial"/>
+          <w:b/>
+          <w:bCs/>
+          <w:color w:val="000000"/>
+          <w:kern w:val="0"/>
+          <w:sz w:val="20"/>
+          <w:szCs w:val="20"/>
+          <w14:ligatures w14:val="none"/>
+        </w:rPr>
+        <w:t>S</w:t>
+      </w:r>
+      <w:r>
+        <w:rPr>
+          <w:rFonts w:ascii="Arial" w:eastAsia="Times New Roman" w:hAnsi="Arial" w:cs="Arial"/>
+          <w:b/>
+          <w:bCs/>
+          <w:color w:val="000000"/>
+          <w:kern w:val="0"/>
+          <w:sz w:val="20"/>
+          <w:szCs w:val="20"/>
+          <w14:ligatures w14:val="none"/>
+        </w:rPr>
+        <w:t>1</w:t>
       </w:r>
       <w:r>
         <w:rPr>
@@ -6045,7 +6071,7 @@
 </file>
 
 <file path=word/styles.xml><?xml version="1.0" encoding="utf-8"?>
-<w:styles xmlns:mc="http://schemas.openxmlformats.org/markup-compatibility/2006" xmlns:r="http://schemas.openxmlformats.org/officeDocument/2006/relationships" xmlns:w="http://schemas.openxmlformats.org/wordprocessingml/2006/main" xmlns:w14="http://schemas.microsoft.com/office/word/2010/wordml" xmlns:w15="http://schemas.microsoft.com/office/word/2012/wordml" xmlns:w16cex="http://schemas.microsoft.com/office/word/2018/wordml/cex" xmlns:w16cid="http://schemas.microsoft.com/office/word/2016/wordml/cid" xmlns:w16="http://schemas.microsoft.com/office/word/2018/wordml" xmlns:w16du="http://schemas.microsoft.com/office/word/2023/wordml/word16du" xmlns:w16sdtdh="http://schemas.microsoft.com/office/word/2020/wordml/sdtdatahash" xmlns:w16se="http://schemas.microsoft.com/office/word/2015/wordml/symex" mc:Ignorable="w14 w15 w16se w16cid w16 w16cex w16sdtdh w16du">
+<w:styles xmlns:mc="http://schemas.openxmlformats.org/markup-compatibility/2006" xmlns:r="http://schemas.openxmlformats.org/officeDocument/2006/relationships" xmlns:w="http://schemas.openxmlformats.org/wordprocessingml/2006/main" xmlns:w14="http://schemas.microsoft.com/office/word/2010/wordml" xmlns:w15="http://schemas.microsoft.com/office/word/2012/wordml" xmlns:w16cex="http://schemas.microsoft.com/office/word/2018/wordml/cex" xmlns:w16cid="http://schemas.microsoft.com/office/word/2016/wordml/cid" xmlns:w16="http://schemas.microsoft.com/office/word/2018/wordml" xmlns:w16du="http://schemas.microsoft.com/office/word/2023/wordml/word16du" xmlns:w16sdtdh="http://schemas.microsoft.com/office/word/2020/wordml/sdtdatahash" xmlns:w16sdtfl="http://schemas.microsoft.com/office/word/2024/wordml/sdtformatlock" xmlns:w16se="http://schemas.microsoft.com/office/word/2015/wordml/symex" mc:Ignorable="w14 w15 w16se w16cid w16 w16cex w16sdtdh w16sdtfl w16du">
   <w:docDefaults>
     <w:rPrDefault>
       <w:rPr>

</xml_diff>